<commit_message>
Replace email address in the document
</commit_message>
<xml_diff>
--- a/public/templates/default.docx
+++ b/public/templates/default.docx
@@ -965,9 +965,9 @@
               </w:tabs>
               <w:jc w:val="both"/>
               <w:rPr>
-                <w:rFonts w:ascii="Domine" w:hAnsi="Domine" w:cs="Segoe UI Semibold"/>
+                <w:rFonts w:ascii="Domine" w:eastAsia="Calibri" w:hAnsi="Domine" w:cs="Segoe UI Semibold"/>
                 <w:color w:val="404040" w:themeColor="text1" w:themeTint="BF"/>
-                <w:lang w:val="cs-CZ"/>
+                <w:lang w:val="en-SK"/>
               </w:rPr>
             </w:pPr>
             <w:r>
@@ -1099,35 +1099,32 @@
                 <w:lang w:val="cs-CZ"/>
               </w:rPr>
             </w:pPr>
-            <w:hyperlink r:id="rId10" w:history="1">
-              <w:r>
-                <w:rPr>
-                  <w:rStyle w:val="Hyperlink"/>
-                  <w:rFonts w:ascii="Domine" w:eastAsia="MS ??" w:hAnsi="Domine" w:cs="Segoe UI Semibold"/>
-                  <w:color w:val="1F497D" w:themeColor="text2"/>
-                  <w:lang w:val="cs-CZ"/>
-                </w:rPr>
-                <w:t>lenka.koczov</w:t>
-              </w:r>
-              <w:r>
-                <w:rPr>
-                  <w:rStyle w:val="Hyperlink"/>
-                  <w:rFonts w:ascii="Domine" w:eastAsia="MS ??" w:hAnsi="Domine" w:cs="Segoe UI Semibold"/>
-                  <w:color w:val="1F497D" w:themeColor="text2"/>
-                  <w:lang w:val="cs-CZ"/>
-                </w:rPr>
-                <w:t>a</w:t>
-              </w:r>
-              <w:r>
-                <w:rPr>
-                  <w:rStyle w:val="Hyperlink"/>
-                  <w:rFonts w:ascii="Domine" w:eastAsia="MS ??" w:hAnsi="Domine" w:cs="Segoe UI Semibold"/>
-                  <w:color w:val="1F497D" w:themeColor="text2"/>
-                  <w:lang w:val="cs-CZ"/>
-                </w:rPr>
-                <w:t>@nexteria.sk</w:t>
-              </w:r>
-            </w:hyperlink>
+            <w:r>
+              <w:rPr>
+                <w:rFonts w:ascii="Domine" w:eastAsia="Calibri" w:hAnsi="Domine" w:cs="Segoe UI Semibold"/>
+                <w:color w:val="404040" w:themeColor="text1" w:themeTint="BF"/>
+                <w:lang w:val="en-SK"/>
+              </w:rPr>
+              <w:t>{</w:t>
+            </w:r>
+            <w:bookmarkStart w:id="0" w:name="_GoBack"/>
+            <w:bookmarkEnd w:id="0"/>
+            <w:r>
+              <w:rPr>
+                <w:rFonts w:ascii="Domine" w:eastAsia="Calibri" w:hAnsi="Domine" w:cs="Segoe UI Semibold"/>
+                <w:color w:val="404040" w:themeColor="text1" w:themeTint="BF"/>
+                <w:lang w:val="en-US"/>
+              </w:rPr>
+              <w:t>document_owner_email</w:t>
+            </w:r>
+            <w:r>
+              <w:rPr>
+                <w:rFonts w:ascii="Domine" w:eastAsia="Calibri" w:hAnsi="Domine" w:cs="Segoe UI Semibold"/>
+                <w:color w:val="404040" w:themeColor="text1" w:themeTint="BF"/>
+                <w:lang w:val="en-SK"/>
+              </w:rPr>
+              <w:t>}</w:t>
+            </w:r>
           </w:p>
         </w:tc>
       </w:tr>
@@ -1142,9 +1139,9 @@
           <w:szCs w:val="48"/>
         </w:rPr>
         <w:sectPr>
-          <w:headerReference w:type="default" r:id="rId11"/>
-          <w:footerReference w:type="even" r:id="rId12"/>
-          <w:footerReference w:type="default" r:id="rId13"/>
+          <w:headerReference w:type="default" r:id="rId10"/>
+          <w:footerReference w:type="even" r:id="rId11"/>
+          <w:footerReference w:type="default" r:id="rId12"/>
           <w:pgSz w:w="11900" w:h="16840"/>
           <w:pgMar w:top="1418" w:right="1134" w:bottom="1418" w:left="1276" w:header="709" w:footer="709" w:gutter="0"/>
           <w:cols w:space="708"/>
@@ -1457,46 +1454,14 @@
         </w:rPr>
         <w:t xml:space="preserve">NPS sa počíta z odpovedí na otázku: „Ako je pravdepodobné, že by si odporučil/a aktivitu svojim spolužiakom/mladším študentom?“ (Odpovede od 0 – „neodporučil/a by som“ po 10 – „odporučil/a by som určite“). Viac informácií o metrike nájdete napr. na </w:t>
       </w:r>
-      <w:hyperlink r:id="rId14" w:history="1">
+      <w:hyperlink r:id="rId13" w:history="1">
         <w:r>
           <w:rPr>
             <w:rStyle w:val="Hyperlink"/>
             <w:rFonts w:ascii="Domine" w:eastAsia="Calibri" w:hAnsi="Domine" w:cs="Segoe UI Semibold"/>
             <w:color w:val="1F497D" w:themeColor="text2"/>
           </w:rPr>
-          <w:t>https://en.wikipedia.org/wiki/Net_P</w:t>
-        </w:r>
-        <w:r>
-          <w:rPr>
-            <w:rStyle w:val="Hyperlink"/>
-            <w:rFonts w:ascii="Domine" w:eastAsia="Calibri" w:hAnsi="Domine" w:cs="Segoe UI Semibold"/>
-            <w:color w:val="1F497D" w:themeColor="text2"/>
-          </w:rPr>
-          <w:t>r</w:t>
-        </w:r>
-        <w:r>
-          <w:rPr>
-            <w:rStyle w:val="Hyperlink"/>
-            <w:rFonts w:ascii="Domine" w:eastAsia="Calibri" w:hAnsi="Domine" w:cs="Segoe UI Semibold"/>
-            <w:color w:val="1F497D" w:themeColor="text2"/>
-          </w:rPr>
-          <w:t>o</w:t>
-        </w:r>
-        <w:r>
-          <w:rPr>
-            <w:rStyle w:val="Hyperlink"/>
-            <w:rFonts w:ascii="Domine" w:eastAsia="Calibri" w:hAnsi="Domine" w:cs="Segoe UI Semibold"/>
-            <w:color w:val="1F497D" w:themeColor="text2"/>
-          </w:rPr>
-          <w:t>m</w:t>
-        </w:r>
-        <w:r>
-          <w:rPr>
-            <w:rStyle w:val="Hyperlink"/>
-            <w:rFonts w:ascii="Domine" w:eastAsia="Calibri" w:hAnsi="Domine" w:cs="Segoe UI Semibold"/>
-            <w:color w:val="1F497D" w:themeColor="text2"/>
-          </w:rPr>
-          <w:t>oter</w:t>
+          <w:t>https://en.wikipedia.org/wiki/Net_Promoter</w:t>
         </w:r>
       </w:hyperlink>
       <w:r>
@@ -2905,7 +2870,7 @@
             <wp:cNvGraphicFramePr/>
             <a:graphic xmlns:a="http://schemas.openxmlformats.org/drawingml/2006/main">
               <a:graphicData uri="http://schemas.openxmlformats.org/drawingml/2006/chart">
-                <c:chart xmlns:c="http://schemas.openxmlformats.org/drawingml/2006/chart" xmlns:r="http://schemas.openxmlformats.org/officeDocument/2006/relationships" r:id="rId15"/>
+                <c:chart xmlns:c="http://schemas.openxmlformats.org/drawingml/2006/chart" xmlns:r="http://schemas.openxmlformats.org/officeDocument/2006/relationships" r:id="rId14"/>
               </a:graphicData>
             </a:graphic>
           </wp:inline>
@@ -3004,8 +2969,6 @@
         </w:rPr>
         <w:t>{.}</w:t>
       </w:r>
-      <w:bookmarkStart w:id="0" w:name="_GoBack"/>
-      <w:bookmarkEnd w:id="0"/>
       <w:r>
         <w:rPr>
           <w:rFonts w:ascii="Domine" w:hAnsi="Domine" w:cs="Segoe UI Semibold"/>
@@ -3013,25 +2976,7 @@
           <w:sz w:val="32"/>
           <w:szCs w:val="36"/>
         </w:rPr>
-        <w:t>{</w:t>
-      </w:r>
-      <w:r>
-        <w:rPr>
-          <w:rFonts w:ascii="Domine" w:hAnsi="Domine" w:cs="Segoe UI Semibold"/>
-          <w:color w:val="646464"/>
-          <w:sz w:val="32"/>
-          <w:szCs w:val="36"/>
-        </w:rPr>
-        <w:t>/</w:t>
-      </w:r>
-      <w:r>
-        <w:rPr>
-          <w:rFonts w:ascii="Domine" w:hAnsi="Domine" w:cs="Segoe UI Semibold"/>
-          <w:color w:val="646464"/>
-          <w:sz w:val="32"/>
-          <w:szCs w:val="36"/>
-        </w:rPr>
-        <w:t>comments_rating}</w:t>
+        <w:t>{/comments_rating}</w:t>
       </w:r>
     </w:p>
     <w:p>
@@ -3120,25 +3065,7 @@
           <w:sz w:val="32"/>
           <w:szCs w:val="36"/>
         </w:rPr>
-        <w:t>{#comments_</w:t>
-      </w:r>
-      <w:r>
-        <w:rPr>
-          <w:rFonts w:ascii="Domine" w:hAnsi="Domine" w:cs="Segoe UI Semibold"/>
-          <w:color w:val="646464"/>
-          <w:sz w:val="32"/>
-          <w:szCs w:val="36"/>
-        </w:rPr>
-        <w:t>outcome</w:t>
-      </w:r>
-      <w:r>
-        <w:rPr>
-          <w:rFonts w:ascii="Domine" w:hAnsi="Domine" w:cs="Segoe UI Semibold"/>
-          <w:color w:val="646464"/>
-          <w:sz w:val="32"/>
-          <w:szCs w:val="36"/>
-        </w:rPr>
-        <w:t>}</w:t>
+        <w:t>{#comments_outcome}</w:t>
       </w:r>
     </w:p>
     <w:p>
@@ -3170,110 +3097,74 @@
           <w:sz w:val="32"/>
           <w:szCs w:val="36"/>
         </w:rPr>
-        <w:t>{/comments_</w:t>
-      </w:r>
-      <w:r>
+        <w:t>{/comments_outcome}</w:t>
+      </w:r>
+    </w:p>
+    <w:p>
+      <w:pPr>
         <w:rPr>
           <w:rFonts w:ascii="Domine" w:hAnsi="Domine" w:cs="Segoe UI Semibold"/>
           <w:color w:val="646464"/>
           <w:sz w:val="32"/>
           <w:szCs w:val="36"/>
         </w:rPr>
-        <w:t>outcome</w:t>
-      </w:r>
-      <w:r>
+      </w:pPr>
+    </w:p>
+    <w:p>
+      <w:pPr>
+        <w:spacing w:line="360" w:lineRule="auto"/>
+        <w:rPr>
+          <w:rFonts w:ascii="Domine" w:hAnsi="Domine" w:cs="Segoe UI Semibold"/>
+          <w:color w:val="595959" w:themeColor="text1" w:themeTint="A6"/>
+          <w:sz w:val="32"/>
+          <w:szCs w:val="36"/>
+        </w:rPr>
+      </w:pPr>
+      <w:r>
+        <w:rPr>
+          <w:rFonts w:ascii="Domine" w:hAnsi="Domine" w:cs="Segoe UI Semibold"/>
+          <w:color w:val="595959" w:themeColor="text1" w:themeTint="A6"/>
+          <w:sz w:val="32"/>
+          <w:szCs w:val="36"/>
+        </w:rPr>
+        <w:t xml:space="preserve">Čo oceňuješ na </w:t>
+      </w:r>
+      <w:r>
+        <w:rPr>
+          <w:rFonts w:ascii="Domine" w:hAnsi="Domine" w:cs="Segoe UI Semibold"/>
+          <w:color w:val="595959" w:themeColor="text1" w:themeTint="A6"/>
+          <w:sz w:val="32"/>
+          <w:szCs w:val="36"/>
+        </w:rPr>
+        <w:t>diskusii a hosťovi</w:t>
+      </w:r>
+      <w:r>
+        <w:rPr>
+          <w:rFonts w:ascii="Domine" w:hAnsi="Domine" w:cs="Segoe UI Semibold"/>
+          <w:color w:val="595959" w:themeColor="text1" w:themeTint="A6"/>
+          <w:sz w:val="32"/>
+          <w:szCs w:val="36"/>
+        </w:rPr>
+        <w:t>?</w:t>
+      </w:r>
+    </w:p>
+    <w:p>
+      <w:pPr>
         <w:rPr>
           <w:rFonts w:ascii="Domine" w:hAnsi="Domine" w:cs="Segoe UI Semibold"/>
           <w:color w:val="646464"/>
           <w:sz w:val="32"/>
           <w:szCs w:val="36"/>
         </w:rPr>
-        <w:t>}</w:t>
-      </w:r>
-    </w:p>
-    <w:p>
-      <w:pPr>
+      </w:pPr>
+      <w:r>
         <w:rPr>
           <w:rFonts w:ascii="Domine" w:hAnsi="Domine" w:cs="Segoe UI Semibold"/>
           <w:color w:val="646464"/>
           <w:sz w:val="32"/>
           <w:szCs w:val="36"/>
         </w:rPr>
-      </w:pPr>
-    </w:p>
-    <w:p>
-      <w:pPr>
-        <w:spacing w:line="360" w:lineRule="auto"/>
-        <w:rPr>
-          <w:rFonts w:ascii="Domine" w:hAnsi="Domine" w:cs="Segoe UI Semibold"/>
-          <w:color w:val="595959" w:themeColor="text1" w:themeTint="A6"/>
-          <w:sz w:val="32"/>
-          <w:szCs w:val="36"/>
-        </w:rPr>
-      </w:pPr>
-      <w:r>
-        <w:rPr>
-          <w:rFonts w:ascii="Domine" w:hAnsi="Domine" w:cs="Segoe UI Semibold"/>
-          <w:color w:val="595959" w:themeColor="text1" w:themeTint="A6"/>
-          <w:sz w:val="32"/>
-          <w:szCs w:val="36"/>
-        </w:rPr>
-        <w:t xml:space="preserve">Čo oceňuješ na </w:t>
-      </w:r>
-      <w:r>
-        <w:rPr>
-          <w:rFonts w:ascii="Domine" w:hAnsi="Domine" w:cs="Segoe UI Semibold"/>
-          <w:color w:val="595959" w:themeColor="text1" w:themeTint="A6"/>
-          <w:sz w:val="32"/>
-          <w:szCs w:val="36"/>
-        </w:rPr>
-        <w:t>diskusii a hosťovi</w:t>
-      </w:r>
-      <w:r>
-        <w:rPr>
-          <w:rFonts w:ascii="Domine" w:hAnsi="Domine" w:cs="Segoe UI Semibold"/>
-          <w:color w:val="595959" w:themeColor="text1" w:themeTint="A6"/>
-          <w:sz w:val="32"/>
-          <w:szCs w:val="36"/>
-        </w:rPr>
-        <w:t>?</w:t>
-      </w:r>
-    </w:p>
-    <w:p>
-      <w:pPr>
-        <w:rPr>
-          <w:rFonts w:ascii="Domine" w:hAnsi="Domine" w:cs="Segoe UI Semibold"/>
-          <w:color w:val="646464"/>
-          <w:sz w:val="32"/>
-          <w:szCs w:val="36"/>
-        </w:rPr>
-      </w:pPr>
-      <w:r>
-        <w:rPr>
-          <w:rFonts w:ascii="Domine" w:hAnsi="Domine" w:cs="Segoe UI Semibold"/>
-          <w:color w:val="646464"/>
-          <w:sz w:val="32"/>
-          <w:szCs w:val="36"/>
-        </w:rPr>
-        <w:t>{#comments_</w:t>
-      </w:r>
-      <w:r>
-        <w:rPr>
-          <w:rFonts w:ascii="Domine" w:hAnsi="Domine" w:cs="Segoe UI Semibold"/>
-          <w:color w:val="646464"/>
-          <w:sz w:val="32"/>
-          <w:szCs w:val="36"/>
-        </w:rPr>
-        <w:t>appreciation</w:t>
-      </w:r>
-      <w:r>
-        <w:rPr>
-          <w:rFonts w:ascii="Domine" w:hAnsi="Domine" w:cs="Segoe UI Semibold"/>
-          <w:color w:val="646464"/>
-          <w:sz w:val="32"/>
-          <w:szCs w:val="36"/>
-        </w:rPr>
-        <w:t>}</w:t>
+        <w:t>{#comments_appreciation}</w:t>
       </w:r>
     </w:p>
     <w:p>
@@ -3309,25 +3200,7 @@
           <w:sz w:val="32"/>
           <w:szCs w:val="36"/>
         </w:rPr>
-        <w:t>{/comments_</w:t>
-      </w:r>
-      <w:r>
-        <w:rPr>
-          <w:rFonts w:ascii="Domine" w:hAnsi="Domine" w:cs="Segoe UI Semibold"/>
-          <w:color w:val="646464"/>
-          <w:sz w:val="32"/>
-          <w:szCs w:val="36"/>
-        </w:rPr>
-        <w:t>appreciation</w:t>
-      </w:r>
-      <w:r>
-        <w:rPr>
-          <w:rFonts w:ascii="Domine" w:hAnsi="Domine" w:cs="Segoe UI Semibold"/>
-          <w:color w:val="646464"/>
-          <w:sz w:val="32"/>
-          <w:szCs w:val="36"/>
-        </w:rPr>
-        <w:t>}</w:t>
+        <w:t>{/comments_appreciation}</w:t>
       </w:r>
     </w:p>
     <w:p>
@@ -3430,25 +3303,7 @@
           <w:sz w:val="32"/>
           <w:szCs w:val="36"/>
         </w:rPr>
-        <w:t>{#comments_</w:t>
-      </w:r>
-      <w:r>
-        <w:rPr>
-          <w:rFonts w:ascii="Domine" w:hAnsi="Domine" w:cs="Segoe UI Semibold"/>
-          <w:color w:val="646464"/>
-          <w:sz w:val="32"/>
-          <w:szCs w:val="36"/>
-        </w:rPr>
-        <w:t>suggestions</w:t>
-      </w:r>
-      <w:r>
-        <w:rPr>
-          <w:rFonts w:ascii="Domine" w:hAnsi="Domine" w:cs="Segoe UI Semibold"/>
-          <w:color w:val="646464"/>
-          <w:sz w:val="32"/>
-          <w:szCs w:val="36"/>
-        </w:rPr>
-        <w:t>}</w:t>
+        <w:t>{#comments_suggestions}</w:t>
       </w:r>
     </w:p>
     <w:p>
@@ -3481,17 +3336,49 @@
           <w:sz w:val="32"/>
           <w:szCs w:val="36"/>
         </w:rPr>
-        <w:t>{</w:t>
-      </w:r>
-      <w:r>
+        <w:t>{/comments_suggestions}</w:t>
+      </w:r>
+    </w:p>
+    <w:p>
+      <w:pPr>
+        <w:spacing w:line="360" w:lineRule="auto"/>
+        <w:rPr>
+          <w:rFonts w:ascii="Domine" w:hAnsi="Domine" w:cs="Segoe UI Semibold"/>
+          <w:color w:val="595959" w:themeColor="text1" w:themeTint="A6"/>
+          <w:sz w:val="32"/>
+          <w:szCs w:val="32"/>
+        </w:rPr>
+      </w:pPr>
+    </w:p>
+    <w:p>
+      <w:pPr>
+        <w:spacing w:line="360" w:lineRule="auto"/>
+        <w:rPr>
+          <w:rFonts w:ascii="Domine" w:hAnsi="Domine" w:cs="Segoe UI Semibold"/>
+          <w:color w:val="595959" w:themeColor="text1" w:themeTint="A6"/>
+          <w:sz w:val="32"/>
+          <w:szCs w:val="32"/>
+        </w:rPr>
+      </w:pPr>
+      <w:r>
+        <w:rPr>
+          <w:rFonts w:ascii="Domine" w:hAnsi="Domine" w:cs="Segoe UI Semibold"/>
+          <w:color w:val="595959" w:themeColor="text1" w:themeTint="A6"/>
+          <w:sz w:val="32"/>
+          <w:szCs w:val="32"/>
+        </w:rPr>
+        <w:t>Čo sme sa Ťa ešte neopýtali a mali by sme vedieť?</w:t>
+      </w:r>
+    </w:p>
+    <w:p>
+      <w:pPr>
         <w:rPr>
           <w:rFonts w:ascii="Domine" w:hAnsi="Domine" w:cs="Segoe UI Semibold"/>
           <w:color w:val="646464"/>
           <w:sz w:val="32"/>
           <w:szCs w:val="36"/>
         </w:rPr>
-        <w:t>/</w:t>
-      </w:r>
+      </w:pPr>
       <w:r>
         <w:rPr>
           <w:rFonts w:ascii="Domine" w:hAnsi="Domine" w:cs="Segoe UI Semibold"/>
@@ -3499,75 +3386,7 @@
           <w:sz w:val="32"/>
           <w:szCs w:val="36"/>
         </w:rPr>
-        <w:t>comments_suggestions}</w:t>
-      </w:r>
-    </w:p>
-    <w:p>
-      <w:pPr>
-        <w:spacing w:line="360" w:lineRule="auto"/>
-        <w:rPr>
-          <w:rFonts w:ascii="Domine" w:hAnsi="Domine" w:cs="Segoe UI Semibold"/>
-          <w:color w:val="595959" w:themeColor="text1" w:themeTint="A6"/>
-          <w:sz w:val="32"/>
-          <w:szCs w:val="32"/>
-        </w:rPr>
-      </w:pPr>
-    </w:p>
-    <w:p>
-      <w:pPr>
-        <w:spacing w:line="360" w:lineRule="auto"/>
-        <w:rPr>
-          <w:rFonts w:ascii="Domine" w:hAnsi="Domine" w:cs="Segoe UI Semibold"/>
-          <w:color w:val="595959" w:themeColor="text1" w:themeTint="A6"/>
-          <w:sz w:val="32"/>
-          <w:szCs w:val="32"/>
-        </w:rPr>
-      </w:pPr>
-      <w:r>
-        <w:rPr>
-          <w:rFonts w:ascii="Domine" w:hAnsi="Domine" w:cs="Segoe UI Semibold"/>
-          <w:color w:val="595959" w:themeColor="text1" w:themeTint="A6"/>
-          <w:sz w:val="32"/>
-          <w:szCs w:val="32"/>
-        </w:rPr>
-        <w:t>Čo sme sa Ťa ešte neopýtali a mali by sme vedieť?</w:t>
-      </w:r>
-    </w:p>
-    <w:p>
-      <w:pPr>
-        <w:rPr>
-          <w:rFonts w:ascii="Domine" w:hAnsi="Domine" w:cs="Segoe UI Semibold"/>
-          <w:color w:val="646464"/>
-          <w:sz w:val="32"/>
-          <w:szCs w:val="36"/>
-        </w:rPr>
-      </w:pPr>
-      <w:r>
-        <w:rPr>
-          <w:rFonts w:ascii="Domine" w:hAnsi="Domine" w:cs="Segoe UI Semibold"/>
-          <w:color w:val="646464"/>
-          <w:sz w:val="32"/>
-          <w:szCs w:val="36"/>
-        </w:rPr>
-        <w:t>{#comments_</w:t>
-      </w:r>
-      <w:r>
-        <w:rPr>
-          <w:rFonts w:ascii="Domine" w:hAnsi="Domine" w:cs="Segoe UI Semibold"/>
-          <w:color w:val="646464"/>
-          <w:sz w:val="32"/>
-          <w:szCs w:val="36"/>
-        </w:rPr>
-        <w:t>other</w:t>
-      </w:r>
-      <w:r>
-        <w:rPr>
-          <w:rFonts w:ascii="Domine" w:hAnsi="Domine" w:cs="Segoe UI Semibold"/>
-          <w:color w:val="646464"/>
-          <w:sz w:val="32"/>
-          <w:szCs w:val="36"/>
-        </w:rPr>
-        <w:t>}</w:t>
+        <w:t>{#comments_other}</w:t>
       </w:r>
     </w:p>
     <w:p>
@@ -3599,25 +3418,7 @@
           <w:sz w:val="32"/>
           <w:szCs w:val="36"/>
         </w:rPr>
-        <w:t>{</w:t>
-      </w:r>
-      <w:r>
-        <w:rPr>
-          <w:rFonts w:ascii="Domine" w:hAnsi="Domine" w:cs="Segoe UI Semibold"/>
-          <w:color w:val="646464"/>
-          <w:sz w:val="32"/>
-          <w:szCs w:val="36"/>
-        </w:rPr>
-        <w:t>/</w:t>
-      </w:r>
-      <w:r>
-        <w:rPr>
-          <w:rFonts w:ascii="Domine" w:hAnsi="Domine" w:cs="Segoe UI Semibold"/>
-          <w:color w:val="646464"/>
-          <w:sz w:val="32"/>
-          <w:szCs w:val="36"/>
-        </w:rPr>
-        <w:t>comments_other}</w:t>
+        <w:t>{/comments_other}</w:t>
       </w:r>
     </w:p>
     <w:p>
@@ -3876,147 +3677,147 @@
         <v:path o:extrusionok="f" gradientshapeok="t" o:connecttype="rect"/>
         <o:lock v:ext="edit" aspectratio="t"/>
       </v:shapetype>
-      <v:shape id="_x0000_i1461" type="#_x0000_t75" style="width:161.8pt;height:111.2pt" o:bullet="t">
+      <v:shape id="_x0000_i1404" type="#_x0000_t75" style="width:162pt;height:111.45pt" o:bullet="t">
         <v:imagedata r:id="rId1" o:title="nexteria-logo"/>
       </v:shape>
     </w:pict>
   </w:numPicBullet>
   <w:numPicBullet w:numPicBulletId="1">
     <w:pict>
-      <v:shape id="_x0000_i1462" type="#_x0000_t75" style="width:106.2pt;height:104.8pt" o:bullet="t">
+      <v:shape id="_x0000_i1405" type="#_x0000_t75" style="width:106.3pt;height:104.55pt" o:bullet="t">
         <v:imagedata r:id="rId2" o:title="nexteria2"/>
       </v:shape>
     </w:pict>
   </w:numPicBullet>
   <w:numPicBullet w:numPicBulletId="2">
     <w:pict>
-      <v:shape id="_x0000_i1463" type="#_x0000_t75" style="width:10.7pt;height:10.7pt" o:bullet="t">
+      <v:shape id="_x0000_i1406" type="#_x0000_t75" style="width:10.3pt;height:10.3pt" o:bullet="t">
         <v:imagedata r:id="rId3" o:title="BD14529_"/>
       </v:shape>
     </w:pict>
   </w:numPicBullet>
   <w:numPicBullet w:numPicBulletId="3">
     <w:pict>
-      <v:shape id="_x0000_i1464" type="#_x0000_t75" style="width:10.7pt;height:10.7pt" o:bullet="t">
+      <v:shape id="_x0000_i1407" type="#_x0000_t75" style="width:10.3pt;height:10.3pt" o:bullet="t">
         <v:imagedata r:id="rId4" o:title="BD10264_"/>
       </v:shape>
     </w:pict>
   </w:numPicBullet>
   <w:numPicBullet w:numPicBulletId="4">
     <w:pict>
-      <v:shape id="_x0000_i1465" type="#_x0000_t75" style="width:8.55pt;height:8.55pt" o:bullet="t">
+      <v:shape id="_x0000_i1408" type="#_x0000_t75" style="width:8.55pt;height:8.55pt" o:bullet="t">
         <v:imagedata r:id="rId5" o:title="BD10265_"/>
       </v:shape>
     </w:pict>
   </w:numPicBullet>
   <w:numPicBullet w:numPicBulletId="5">
     <w:pict>
-      <v:shape id="_x0000_i1466" type="#_x0000_t75" style="width:8.55pt;height:8.55pt" o:bullet="t">
+      <v:shape id="_x0000_i1409" type="#_x0000_t75" style="width:8.55pt;height:8.55pt" o:bullet="t">
         <v:imagedata r:id="rId6" o:title="BD14533_"/>
       </v:shape>
     </w:pict>
   </w:numPicBullet>
   <w:numPicBullet w:numPicBulletId="6">
     <w:pict>
-      <v:shape id="_x0000_i1467" type="#_x0000_t75" style="width:8.55pt;height:8.55pt" o:bullet="t">
+      <v:shape id="_x0000_i1410" type="#_x0000_t75" style="width:8.55pt;height:8.55pt" o:bullet="t">
         <v:imagedata r:id="rId7" o:title="BD10266_"/>
       </v:shape>
     </w:pict>
   </w:numPicBullet>
   <w:numPicBullet w:numPicBulletId="7">
     <w:pict>
-      <v:shape id="_x0000_i1468" type="#_x0000_t75" style="width:47.05pt;height:47.05pt" o:bullet="t">
+      <v:shape id="_x0000_i1411" type="#_x0000_t75" style="width:47.15pt;height:47.15pt" o:bullet="t">
         <v:imagedata r:id="rId8" o:title="01"/>
       </v:shape>
     </w:pict>
   </w:numPicBullet>
   <w:numPicBullet w:numPicBulletId="8">
     <w:pict>
-      <v:shape id="_x0000_i1469" type="#_x0000_t75" style="width:46.35pt;height:46.35pt" o:bullet="t">
+      <v:shape id="_x0000_i1412" type="#_x0000_t75" style="width:46.3pt;height:46.3pt" o:bullet="t">
         <v:imagedata r:id="rId9" o:title="02"/>
       </v:shape>
     </w:pict>
   </w:numPicBullet>
   <w:numPicBullet w:numPicBulletId="9">
     <w:pict>
-      <v:shape id="_x0000_i1470" type="#_x0000_t75" style="width:46.35pt;height:46.35pt" o:bullet="t">
+      <v:shape id="_x0000_i1413" type="#_x0000_t75" style="width:46.3pt;height:46.3pt" o:bullet="t">
         <v:imagedata r:id="rId10" o:title="04"/>
       </v:shape>
     </w:pict>
   </w:numPicBullet>
   <w:numPicBullet w:numPicBulletId="10">
     <w:pict>
-      <v:shape id="_x0000_i1471" type="#_x0000_t75" style="width:46.35pt;height:46.35pt" o:bullet="t">
+      <v:shape id="_x0000_i1414" type="#_x0000_t75" style="width:46.3pt;height:46.3pt" o:bullet="t">
         <v:imagedata r:id="rId11" o:title="03"/>
       </v:shape>
     </w:pict>
   </w:numPicBullet>
   <w:numPicBullet w:numPicBulletId="11">
     <w:pict>
-      <v:shape id="_x0000_i1472" type="#_x0000_t75" style="width:38.5pt;height:30.65pt" o:bullet="t">
+      <v:shape id="_x0000_i1415" type="#_x0000_t75" style="width:38.55pt;height:30.85pt" o:bullet="t">
         <v:imagedata r:id="rId12" o:title="bodka modrá"/>
       </v:shape>
     </w:pict>
   </w:numPicBullet>
   <w:numPicBullet w:numPicBulletId="12">
     <w:pict>
-      <v:shape id="_x0000_i1473" type="#_x0000_t75" style="width:20.65pt;height:20.65pt" o:bullet="t">
+      <v:shape id="_x0000_i1416" type="#_x0000_t75" style="width:20.55pt;height:20.55pt" o:bullet="t">
         <v:imagedata r:id="rId13" o:title="bodka tyrkis"/>
       </v:shape>
     </w:pict>
   </w:numPicBullet>
   <w:numPicBullet w:numPicBulletId="13">
     <w:pict>
-      <v:shape id="_x0000_i1474" type="#_x0000_t75" style="width:19.95pt;height:19.95pt" o:bullet="t">
+      <v:shape id="_x0000_i1417" type="#_x0000_t75" style="width:19.7pt;height:19.7pt" o:bullet="t">
         <v:imagedata r:id="rId14" o:title="bodka červená"/>
       </v:shape>
     </w:pict>
   </w:numPicBullet>
   <w:numPicBullet w:numPicBulletId="14">
     <w:pict>
-      <v:shape id="_x0000_i1475" type="#_x0000_t75" style="width:19.95pt;height:20.65pt" o:bullet="t">
+      <v:shape id="_x0000_i1418" type="#_x0000_t75" style="width:19.7pt;height:20.55pt" o:bullet="t">
         <v:imagedata r:id="rId15" o:title="bodka modrá"/>
       </v:shape>
     </w:pict>
   </w:numPicBullet>
   <w:numPicBullet w:numPicBulletId="15">
     <w:pict>
-      <v:shape id="_x0000_i1476" type="#_x0000_t75" style="width:19.95pt;height:19.95pt" o:bullet="t">
+      <v:shape id="_x0000_i1419" type="#_x0000_t75" style="width:19.7pt;height:19.7pt" o:bullet="t">
         <v:imagedata r:id="rId16" o:title="bodka tyrkis"/>
       </v:shape>
     </w:pict>
   </w:numPicBullet>
   <w:numPicBullet w:numPicBulletId="16">
     <w:pict>
-      <v:shape id="_x0000_i1477" type="#_x0000_t75" style="width:19.95pt;height:19.95pt" o:bullet="t">
+      <v:shape id="_x0000_i1420" type="#_x0000_t75" style="width:19.7pt;height:19.7pt" o:bullet="t">
         <v:imagedata r:id="rId17" o:title="bodka žltá"/>
       </v:shape>
     </w:pict>
   </w:numPicBullet>
   <w:numPicBullet w:numPicBulletId="17">
     <w:pict>
-      <v:shape id="_x0000_i1478" type="#_x0000_t75" style="width:17.1pt;height:17.1pt" o:bullet="t">
+      <v:shape id="_x0000_i1421" type="#_x0000_t75" style="width:17.15pt;height:17.15pt" o:bullet="t">
         <v:imagedata r:id="rId18" o:title="bodka červená"/>
       </v:shape>
     </w:pict>
   </w:numPicBullet>
   <w:numPicBullet w:numPicBulletId="18">
     <w:pict>
-      <v:shape id="_x0000_i1479" type="#_x0000_t75" style="width:17.8pt;height:17.8pt" o:bullet="t">
+      <v:shape id="_x0000_i1422" type="#_x0000_t75" style="width:18pt;height:18pt" o:bullet="t">
         <v:imagedata r:id="rId19" o:title="bodka modrá"/>
       </v:shape>
     </w:pict>
   </w:numPicBullet>
   <w:numPicBullet w:numPicBulletId="19">
     <w:pict>
-      <v:shape id="_x0000_i1480" type="#_x0000_t75" style="width:17.1pt;height:17.1pt" o:bullet="t">
+      <v:shape id="_x0000_i1423" type="#_x0000_t75" style="width:17.15pt;height:17.15pt" o:bullet="t">
         <v:imagedata r:id="rId20" o:title="bodka tyrkis"/>
       </v:shape>
     </w:pict>
   </w:numPicBullet>
   <w:numPicBullet w:numPicBulletId="20">
     <w:pict>
-      <v:shape id="_x0000_i1481" type="#_x0000_t75" style="width:17.8pt;height:17.1pt" o:bullet="t">
+      <v:shape id="_x0000_i1424" type="#_x0000_t75" style="width:18pt;height:17.15pt" o:bullet="t">
         <v:imagedata r:id="rId21" o:title="bodka žltá"/>
       </v:shape>
     </w:pict>
@@ -8619,7 +8420,7 @@
 </file>
 
 <file path=customXml/itemProps1.xml><?xml version="1.0" encoding="utf-8"?>
-<ds:datastoreItem xmlns:ds="http://schemas.openxmlformats.org/officeDocument/2006/customXml" ds:itemID="{CC5BEEBD-637F-BE4F-B381-75E5770AFEB4}">
+<ds:datastoreItem xmlns:ds="http://schemas.openxmlformats.org/officeDocument/2006/customXml" ds:itemID="{563F256A-205D-F84C-985E-89C090141161}">
   <ds:schemaRefs>
     <ds:schemaRef ds:uri="http://schemas.openxmlformats.org/officeDocument/2006/bibliography"/>
   </ds:schemaRefs>

</xml_diff>